<commit_message>
Put in updated pictures
</commit_message>
<xml_diff>
--- a/Docs/Instructions.docx
+++ b/Docs/Instructions.docx
@@ -5,18 +5,18 @@
     <w:p>
       <w:r>
         <w:drawing>
-          <wp:anchor distT="0" distB="0" distL="114300" distR="114300" simplePos="0" relativeHeight="251662336" behindDoc="0" locked="0" layoutInCell="1" allowOverlap="1" wp14:anchorId="32689BA3" wp14:editId="06E7D617">
+          <wp:anchor distT="0" distB="0" distL="114300" distR="114300" simplePos="0" relativeHeight="251665408" behindDoc="0" locked="0" layoutInCell="1" allowOverlap="1" wp14:anchorId="3F13D297" wp14:editId="304D7AC7">
             <wp:simplePos x="0" y="0"/>
             <wp:positionH relativeFrom="column">
-              <wp:posOffset>262034</wp:posOffset>
+              <wp:posOffset>4078771</wp:posOffset>
             </wp:positionH>
             <wp:positionV relativeFrom="page">
-              <wp:posOffset>-174901</wp:posOffset>
+              <wp:posOffset>7620</wp:posOffset>
             </wp:positionV>
-            <wp:extent cx="4045585" cy="10058400"/>
+            <wp:extent cx="3204459" cy="6847245"/>
             <wp:effectExtent l="0" t="0" r="0" b="0"/>
             <wp:wrapSquare wrapText="bothSides"/>
-            <wp:docPr id="7" name="Picture 7"/>
+            <wp:docPr id="9" name="Picture 9"/>
             <wp:cNvGraphicFramePr>
               <a:graphicFrameLocks xmlns:a="http://schemas.openxmlformats.org/drawingml/2006/main" noChangeAspect="1"/>
             </wp:cNvGraphicFramePr>
@@ -42,7 +42,7 @@
                   <pic:spPr>
                     <a:xfrm>
                       <a:off x="0" y="0"/>
-                      <a:ext cx="4045585" cy="10058400"/>
+                      <a:ext cx="3204459" cy="6847245"/>
                     </a:xfrm>
                     <a:prstGeom prst="rect">
                       <a:avLst/>
@@ -51,23 +51,32 @@
                 </pic:pic>
               </a:graphicData>
             </a:graphic>
+            <wp14:sizeRelH relativeFrom="margin">
+              <wp14:pctWidth>0</wp14:pctWidth>
+            </wp14:sizeRelH>
+            <wp14:sizeRelV relativeFrom="margin">
+              <wp14:pctHeight>0</wp14:pctHeight>
+            </wp14:sizeRelV>
           </wp:anchor>
         </w:drawing>
       </w:r>
       <w:r>
+        <w:rPr>
+          <w:noProof/>
+        </w:rPr>
         <w:drawing>
-          <wp:anchor distT="0" distB="0" distL="114300" distR="114300" simplePos="0" relativeHeight="251663360" behindDoc="0" locked="0" layoutInCell="1" allowOverlap="1" wp14:anchorId="08497E9F" wp14:editId="21495387">
+          <wp:anchor distT="0" distB="0" distL="114300" distR="114300" simplePos="0" relativeHeight="251663360" behindDoc="0" locked="0" layoutInCell="1" allowOverlap="1" wp14:anchorId="56E376E6" wp14:editId="13D7671B">
             <wp:simplePos x="0" y="0"/>
-            <wp:positionH relativeFrom="column">
-              <wp:posOffset>4451792</wp:posOffset>
+            <wp:positionH relativeFrom="margin">
+              <wp:posOffset>580252</wp:posOffset>
             </wp:positionH>
             <wp:positionV relativeFrom="margin">
-              <wp:posOffset>150799</wp:posOffset>
+              <wp:align>top</wp:align>
             </wp:positionV>
-            <wp:extent cx="4377690" cy="10058400"/>
-            <wp:effectExtent l="0" t="0" r="3810" b="0"/>
+            <wp:extent cx="3429385" cy="5914174"/>
+            <wp:effectExtent l="0" t="0" r="0" b="0"/>
             <wp:wrapSquare wrapText="bothSides"/>
-            <wp:docPr id="8" name="Picture 8"/>
+            <wp:docPr id="6" name="Picture 6"/>
             <wp:cNvGraphicFramePr>
               <a:graphicFrameLocks xmlns:a="http://schemas.openxmlformats.org/drawingml/2006/main" noChangeAspect="1"/>
             </wp:cNvGraphicFramePr>
@@ -75,8 +84,10 @@
               <a:graphicData uri="http://schemas.openxmlformats.org/drawingml/2006/picture">
                 <pic:pic xmlns:pic="http://schemas.openxmlformats.org/drawingml/2006/picture">
                   <pic:nvPicPr>
-                    <pic:cNvPr id="1" name=""/>
-                    <pic:cNvPicPr/>
+                    <pic:cNvPr id="0" name="Picture 2"/>
+                    <pic:cNvPicPr>
+                      <a:picLocks noChangeAspect="1" noChangeArrowheads="1"/>
+                    </pic:cNvPicPr>
                   </pic:nvPicPr>
                   <pic:blipFill>
                     <a:blip r:embed="rId5" cstate="print">
@@ -86,22 +97,30 @@
                         </a:ext>
                       </a:extLst>
                     </a:blip>
+                    <a:srcRect/>
                     <a:stretch>
                       <a:fillRect/>
                     </a:stretch>
                   </pic:blipFill>
-                  <pic:spPr>
+                  <pic:spPr bwMode="auto">
                     <a:xfrm>
                       <a:off x="0" y="0"/>
-                      <a:ext cx="4377690" cy="10058400"/>
+                      <a:ext cx="3429385" cy="5914174"/>
                     </a:xfrm>
                     <a:prstGeom prst="rect">
                       <a:avLst/>
                     </a:prstGeom>
+                    <a:noFill/>
                   </pic:spPr>
                 </pic:pic>
               </a:graphicData>
             </a:graphic>
+            <wp14:sizeRelH relativeFrom="margin">
+              <wp14:pctWidth>0</wp14:pctWidth>
+            </wp14:sizeRelH>
+            <wp14:sizeRelV relativeFrom="margin">
+              <wp14:pctHeight>0</wp14:pctHeight>
+            </wp14:sizeRelV>
           </wp:anchor>
         </w:drawing>
       </w:r>
@@ -109,26 +128,6 @@
     <w:p/>
     <w:p/>
     <w:p/>
-    <w:p>
-      <w:bookmarkStart w:id="0" w:name="_GoBack"/>
-      <w:bookmarkEnd w:id="0"/>
-    </w:p>
-    <w:p/>
-    <w:p/>
-    <w:p/>
-    <w:p/>
-    <w:p/>
-    <w:p/>
-    <w:p/>
-    <w:p/>
-    <w:p/>
-    <w:p/>
-    <w:p/>
-    <w:p/>
-    <w:p/>
-    <w:p/>
-    <w:p/>
-    <w:p/>
     <w:p/>
     <w:p/>
     <w:p/>
@@ -145,19 +144,22 @@
     <w:p/>
     <w:p>
       <w:r>
+        <w:rPr>
+          <w:noProof/>
+        </w:rPr>
         <w:drawing>
-          <wp:anchor distT="0" distB="0" distL="114300" distR="114300" simplePos="0" relativeHeight="251661312" behindDoc="0" locked="0" layoutInCell="1" allowOverlap="1" wp14:anchorId="4A0358FF" wp14:editId="15614E3A">
+          <wp:anchor distT="0" distB="0" distL="114300" distR="114300" simplePos="0" relativeHeight="251664384" behindDoc="0" locked="0" layoutInCell="1" allowOverlap="1" wp14:anchorId="4805FEF1" wp14:editId="1ADF8538">
             <wp:simplePos x="0" y="0"/>
-            <wp:positionH relativeFrom="column">
-              <wp:posOffset>4063117</wp:posOffset>
+            <wp:positionH relativeFrom="margin">
+              <wp:posOffset>763326</wp:posOffset>
             </wp:positionH>
-            <wp:positionV relativeFrom="page">
-              <wp:posOffset>151075</wp:posOffset>
+            <wp:positionV relativeFrom="margin">
+              <wp:posOffset>5355839</wp:posOffset>
             </wp:positionV>
-            <wp:extent cx="3115945" cy="6658610"/>
-            <wp:effectExtent l="0" t="0" r="8255" b="8890"/>
+            <wp:extent cx="2679590" cy="4663132"/>
+            <wp:effectExtent l="0" t="0" r="6985" b="0"/>
             <wp:wrapSquare wrapText="bothSides"/>
-            <wp:docPr id="4" name="Picture 4"/>
+            <wp:docPr id="1" name="Picture 1"/>
             <wp:cNvGraphicFramePr>
               <a:graphicFrameLocks xmlns:a="http://schemas.openxmlformats.org/drawingml/2006/main" noChangeAspect="1"/>
             </wp:cNvGraphicFramePr>
@@ -183,7 +185,7 @@
                   <pic:spPr>
                     <a:xfrm>
                       <a:off x="0" y="0"/>
-                      <a:ext cx="3115945" cy="6658610"/>
+                      <a:ext cx="2679590" cy="4663132"/>
                     </a:xfrm>
                     <a:prstGeom prst="rect">
                       <a:avLst/>
@@ -201,20 +203,26 @@
           </wp:anchor>
         </w:drawing>
       </w:r>
+    </w:p>
+    <w:p/>
+    <w:p/>
+    <w:p/>
+    <w:p/>
+    <w:p>
       <w:r>
         <w:drawing>
-          <wp:anchor distT="0" distB="0" distL="114300" distR="114300" simplePos="0" relativeHeight="251660288" behindDoc="0" locked="0" layoutInCell="1" allowOverlap="1" wp14:anchorId="053FFE3E" wp14:editId="51292378">
+          <wp:anchor distT="0" distB="0" distL="114300" distR="114300" simplePos="0" relativeHeight="251666432" behindDoc="0" locked="0" layoutInCell="1" allowOverlap="1" wp14:anchorId="489D8F1E" wp14:editId="09426A33">
             <wp:simplePos x="0" y="0"/>
-            <wp:positionH relativeFrom="page">
-              <wp:posOffset>4325510</wp:posOffset>
+            <wp:positionH relativeFrom="margin">
+              <wp:posOffset>4155136</wp:posOffset>
             </wp:positionH>
             <wp:positionV relativeFrom="page">
-              <wp:posOffset>6909683</wp:posOffset>
+              <wp:posOffset>6677660</wp:posOffset>
             </wp:positionV>
-            <wp:extent cx="2321560" cy="2878455"/>
-            <wp:effectExtent l="0" t="0" r="2540" b="0"/>
+            <wp:extent cx="2719346" cy="3371812"/>
+            <wp:effectExtent l="0" t="0" r="0" b="0"/>
             <wp:wrapSquare wrapText="bothSides"/>
-            <wp:docPr id="3" name="Picture 3"/>
+            <wp:docPr id="10" name="Picture 10"/>
             <wp:cNvGraphicFramePr>
               <a:graphicFrameLocks xmlns:a="http://schemas.openxmlformats.org/drawingml/2006/main" noChangeAspect="1"/>
             </wp:cNvGraphicFramePr>
@@ -240,7 +248,7 @@
                   <pic:spPr>
                     <a:xfrm>
                       <a:off x="0" y="0"/>
-                      <a:ext cx="2321560" cy="2878455"/>
+                      <a:ext cx="2719346" cy="3371812"/>
                     </a:xfrm>
                     <a:prstGeom prst="rect">
                       <a:avLst/>
@@ -258,20 +266,39 @@
           </wp:anchor>
         </w:drawing>
       </w:r>
+    </w:p>
+    <w:p/>
+    <w:p/>
+    <w:p/>
+    <w:p/>
+    <w:p/>
+    <w:p/>
+    <w:p/>
+    <w:p/>
+    <w:p/>
+    <w:p/>
+    <w:p/>
+    <w:p>
+      <w:bookmarkStart w:id="0" w:name="_GoBack"/>
+      <w:bookmarkEnd w:id="0"/>
       <w:r>
+        <w:rPr>
+          <w:noProof/>
+        </w:rPr>
+        <w:lastRenderedPageBreak/>
         <w:drawing>
-          <wp:anchor distT="0" distB="0" distL="114300" distR="114300" simplePos="0" relativeHeight="251659264" behindDoc="0" locked="0" layoutInCell="1" allowOverlap="1" wp14:anchorId="78B0CCA8" wp14:editId="0710AF87">
+          <wp:anchor distT="0" distB="0" distL="114300" distR="114300" simplePos="0" relativeHeight="251668480" behindDoc="0" locked="0" layoutInCell="1" allowOverlap="1" wp14:anchorId="17D68B10" wp14:editId="3DF9D6C0">
             <wp:simplePos x="0" y="0"/>
             <wp:positionH relativeFrom="column">
-              <wp:posOffset>310101</wp:posOffset>
+              <wp:posOffset>3916680</wp:posOffset>
             </wp:positionH>
             <wp:positionV relativeFrom="page">
-              <wp:posOffset>5478449</wp:posOffset>
+              <wp:posOffset>980771</wp:posOffset>
             </wp:positionV>
-            <wp:extent cx="2623820" cy="4565650"/>
-            <wp:effectExtent l="0" t="0" r="5080" b="6350"/>
+            <wp:extent cx="3779520" cy="8690610"/>
+            <wp:effectExtent l="0" t="0" r="0" b="0"/>
             <wp:wrapSquare wrapText="bothSides"/>
-            <wp:docPr id="2" name="Picture 2"/>
+            <wp:docPr id="12" name="Picture 12"/>
             <wp:cNvGraphicFramePr>
               <a:graphicFrameLocks xmlns:a="http://schemas.openxmlformats.org/drawingml/2006/main" noChangeAspect="1"/>
             </wp:cNvGraphicFramePr>
@@ -297,7 +324,7 @@
                   <pic:spPr>
                     <a:xfrm>
                       <a:off x="0" y="0"/>
-                      <a:ext cx="2623820" cy="4565650"/>
+                      <a:ext cx="3779520" cy="8690610"/>
                     </a:xfrm>
                     <a:prstGeom prst="rect">
                       <a:avLst/>
@@ -316,19 +343,22 @@
         </w:drawing>
       </w:r>
       <w:r>
+        <w:rPr>
+          <w:noProof/>
+        </w:rPr>
         <w:drawing>
-          <wp:anchor distT="0" distB="0" distL="114300" distR="114300" simplePos="0" relativeHeight="251658240" behindDoc="0" locked="0" layoutInCell="1" allowOverlap="1" wp14:anchorId="3849E5E6" wp14:editId="5DC730D0">
+          <wp:anchor distT="0" distB="0" distL="114300" distR="114300" simplePos="0" relativeHeight="251667456" behindDoc="0" locked="0" layoutInCell="1" allowOverlap="1" wp14:anchorId="079DCDF6" wp14:editId="6F528089">
             <wp:simplePos x="0" y="0"/>
             <wp:positionH relativeFrom="margin">
-              <wp:posOffset>0</wp:posOffset>
+              <wp:posOffset>269875</wp:posOffset>
             </wp:positionH>
-            <wp:positionV relativeFrom="page">
-              <wp:posOffset>0</wp:posOffset>
+            <wp:positionV relativeFrom="margin">
+              <wp:posOffset>188899</wp:posOffset>
             </wp:positionV>
-            <wp:extent cx="3387090" cy="5842000"/>
-            <wp:effectExtent l="0" t="0" r="3810" b="6350"/>
+            <wp:extent cx="3837305" cy="9533255"/>
+            <wp:effectExtent l="0" t="0" r="0" b="0"/>
             <wp:wrapSquare wrapText="bothSides"/>
-            <wp:docPr id="1" name="Picture 1"/>
+            <wp:docPr id="11" name="Picture 11"/>
             <wp:cNvGraphicFramePr>
               <a:graphicFrameLocks xmlns:a="http://schemas.openxmlformats.org/drawingml/2006/main" noChangeAspect="1"/>
             </wp:cNvGraphicFramePr>
@@ -354,7 +384,7 @@
                   <pic:spPr>
                     <a:xfrm>
                       <a:off x="0" y="0"/>
-                      <a:ext cx="3387090" cy="5842000"/>
+                      <a:ext cx="3837305" cy="9533255"/>
                     </a:xfrm>
                     <a:prstGeom prst="rect">
                       <a:avLst/>
@@ -371,6 +401,12 @@
             </wp14:sizeRelV>
           </wp:anchor>
         </w:drawing>
+      </w:r>
+      <w:r>
+        <w:rPr>
+          <w:noProof/>
+        </w:rPr>
+        <w:t xml:space="preserve"> </w:t>
       </w:r>
     </w:p>
     <w:sectPr>
@@ -506,6 +542,7 @@
     <w:lsdException w:name="HTML Sample" w:semiHidden="1" w:unhideWhenUsed="1"/>
     <w:lsdException w:name="HTML Typewriter" w:semiHidden="1" w:unhideWhenUsed="1"/>
     <w:lsdException w:name="HTML Variable" w:semiHidden="1" w:unhideWhenUsed="1"/>
+    <w:lsdException w:name="Normal Table" w:semiHidden="1" w:unhideWhenUsed="1"/>
     <w:lsdException w:name="annotation subject" w:semiHidden="1" w:unhideWhenUsed="1"/>
     <w:lsdException w:name="No List" w:semiHidden="1" w:unhideWhenUsed="1"/>
     <w:lsdException w:name="Outline List 1" w:semiHidden="1" w:unhideWhenUsed="1"/>
@@ -552,8 +589,10 @@
     <w:lsdException w:name="Table Subtle 2" w:semiHidden="1" w:unhideWhenUsed="1"/>
     <w:lsdException w:name="Table Web 1" w:semiHidden="1" w:unhideWhenUsed="1"/>
     <w:lsdException w:name="Table Web 2" w:semiHidden="1" w:unhideWhenUsed="1"/>
+    <w:lsdException w:name="Table Web 3" w:semiHidden="1" w:unhideWhenUsed="1"/>
     <w:lsdException w:name="Balloon Text" w:semiHidden="1" w:unhideWhenUsed="1"/>
     <w:lsdException w:name="Table Grid" w:uiPriority="39"/>
+    <w:lsdException w:name="Table Theme" w:semiHidden="1" w:unhideWhenUsed="1"/>
     <w:lsdException w:name="Placeholder Text" w:semiHidden="1"/>
     <w:lsdException w:name="No Spacing" w:uiPriority="1" w:qFormat="1"/>
     <w:lsdException w:name="Light Shading" w:uiPriority="60"/>

</xml_diff>